<commit_message>
added tasks with decisions
added tasks with decisions
</commit_message>
<xml_diff>
--- a/2-Typography in CSS/Exercise/04.Thypography-in-CSS-Exercise.docx
+++ b/2-Typography in CSS/Exercise/04.Thypography-in-CSS-Exercise.docx
@@ -6842,8 +6842,6 @@
           <w:lang w:val="bg-BG"/>
         </w:rPr>
       </w:pPr>
-      <w:bookmarkStart w:id="0" w:name="_GoBack"/>
-      <w:bookmarkEnd w:id="0"/>
       <w:r>
         <w:t xml:space="preserve">Font: </w:t>
       </w:r>
@@ -8558,6 +8556,8 @@
           <w:lang w:val="bg-BG"/>
         </w:rPr>
       </w:pPr>
+      <w:bookmarkStart w:id="0" w:name="_GoBack"/>
+      <w:bookmarkEnd w:id="0"/>
       <w:r>
         <w:t xml:space="preserve">Create Typography </w:t>
       </w:r>
@@ -11186,7 +11186,7 @@
                               <w:sz w:val="18"/>
                               <w:szCs w:val="18"/>
                             </w:rPr>
-                            <w:t>10</w:t>
+                            <w:t>11</w:t>
                           </w:r>
                           <w:r>
                             <w:rPr>
@@ -11307,7 +11307,7 @@
                         <w:sz w:val="18"/>
                         <w:szCs w:val="18"/>
                       </w:rPr>
-                      <w:t>10</w:t>
+                      <w:t>11</w:t>
                     </w:r>
                     <w:r>
                       <w:rPr>
@@ -11929,7 +11929,7 @@
       <w:lvlText w:val="o"/>
       <w:lvlJc w:val="left"/>
       <w:pPr>
-        <w:ind w:left="2770" w:hanging="360"/>
+        <w:ind w:left="1440" w:hanging="360"/>
       </w:pPr>
       <w:rPr>
         <w:rFonts w:ascii="Courier New" w:hAnsi="Courier New" w:cs="Courier New" w:hint="default"/>
@@ -13835,7 +13835,7 @@
 </file>
 
 <file path=customXml/itemProps1.xml><?xml version="1.0" encoding="utf-8"?>
-<ds:datastoreItem xmlns:ds="http://schemas.openxmlformats.org/officeDocument/2006/customXml" ds:itemID="{CE600575-F98D-44EC-83F0-9D4BFAC16652}">
+<ds:datastoreItem xmlns:ds="http://schemas.openxmlformats.org/officeDocument/2006/customXml" ds:itemID="{74B9C435-DEA7-4AC9-ABD4-5C47A2CFA97D}">
   <ds:schemaRefs>
     <ds:schemaRef ds:uri="http://schemas.openxmlformats.org/officeDocument/2006/bibliography"/>
   </ds:schemaRefs>

</xml_diff>